<commit_message>
adding minor code to allow writing output to a specified location in isotype matching; also add code to take care of getting basename of a file path in FileHandler; start working on umi code matching; start using new isotype classifier (but there are no code change in this project, simply using isotype barcode file to make changes. We are now using 5prime end before primer to do classification; 8/25/2021
</commit_message>
<xml_diff>
--- a/UMI_barcode/issue_to_do.docx
+++ b/UMI_barcode/issue_to_do.docx
@@ -63,6 +63,204 @@
       </w:pPr>
       <w:r>
         <w:rPr/>
+      </w:r>
+    </w:p>
+    <w:p>
+      <w:pPr>
+        <w:pStyle w:val="Normal"/>
+        <w:rPr/>
+      </w:pPr>
+      <w:r>
+        <w:rPr/>
+      </w:r>
+    </w:p>
+    <w:p>
+      <w:pPr>
+        <w:pStyle w:val="Normal"/>
+        <w:rPr/>
+      </w:pPr>
+      <w:r>
+        <w:rPr/>
+      </w:r>
+    </w:p>
+    <w:p>
+      <w:pPr>
+        <w:pStyle w:val="Normal"/>
+        <w:rPr/>
+      </w:pPr>
+      <w:r>
+        <w:rPr/>
+      </w:r>
+    </w:p>
+    <w:p>
+      <w:pPr>
+        <w:pStyle w:val="Normal"/>
+        <w:rPr/>
+      </w:pPr>
+      <w:r>
+        <w:rPr/>
+      </w:r>
+    </w:p>
+    <w:p>
+      <w:pPr>
+        <w:pStyle w:val="Normal"/>
+        <w:rPr/>
+      </w:pPr>
+      <w:r>
+        <w:rPr/>
+      </w:r>
+    </w:p>
+    <w:p>
+      <w:pPr>
+        <w:pStyle w:val="Normal"/>
+        <w:rPr/>
+      </w:pPr>
+      <w:r>
+        <w:rPr/>
+      </w:r>
+    </w:p>
+    <w:p>
+      <w:pPr>
+        <w:pStyle w:val="Normal"/>
+        <w:rPr/>
+      </w:pPr>
+      <w:r>
+        <w:rPr/>
+      </w:r>
+    </w:p>
+    <w:p>
+      <w:pPr>
+        <w:pStyle w:val="Normal"/>
+        <w:rPr/>
+      </w:pPr>
+      <w:r>
+        <w:rPr/>
+      </w:r>
+    </w:p>
+    <w:p>
+      <w:pPr>
+        <w:pStyle w:val="Normal"/>
+        <w:rPr/>
+      </w:pPr>
+      <w:r>
+        <w:rPr/>
+      </w:r>
+    </w:p>
+    <w:p>
+      <w:pPr>
+        <w:pStyle w:val="Normal"/>
+        <w:rPr/>
+      </w:pPr>
+      <w:r>
+        <w:rPr/>
+      </w:r>
+    </w:p>
+    <w:p>
+      <w:pPr>
+        <w:pStyle w:val="Normal"/>
+        <w:rPr/>
+      </w:pPr>
+      <w:r>
+        <w:rPr/>
+      </w:r>
+    </w:p>
+    <w:p>
+      <w:pPr>
+        <w:pStyle w:val="Normal"/>
+        <w:rPr/>
+      </w:pPr>
+      <w:r>
+        <w:rPr/>
+      </w:r>
+    </w:p>
+    <w:p>
+      <w:pPr>
+        <w:pStyle w:val="Normal"/>
+        <w:rPr/>
+      </w:pPr>
+      <w:r>
+        <w:rPr/>
+      </w:r>
+    </w:p>
+    <w:p>
+      <w:pPr>
+        <w:pStyle w:val="Normal"/>
+        <w:rPr/>
+      </w:pPr>
+      <w:r>
+        <w:rPr/>
+      </w:r>
+    </w:p>
+    <w:p>
+      <w:pPr>
+        <w:pStyle w:val="Normal"/>
+        <w:rPr/>
+      </w:pPr>
+      <w:r>
+        <w:rPr/>
+      </w:r>
+    </w:p>
+    <w:p>
+      <w:pPr>
+        <w:pStyle w:val="Normal"/>
+        <w:rPr/>
+      </w:pPr>
+      <w:r>
+        <w:rPr/>
+      </w:r>
+    </w:p>
+    <w:p>
+      <w:pPr>
+        <w:pStyle w:val="Normal"/>
+        <w:rPr/>
+      </w:pPr>
+      <w:r>
+        <w:rPr/>
+      </w:r>
+    </w:p>
+    <w:p>
+      <w:pPr>
+        <w:pStyle w:val="Normal"/>
+        <w:rPr/>
+      </w:pPr>
+      <w:r>
+        <w:rPr/>
+      </w:r>
+    </w:p>
+    <w:p>
+      <w:pPr>
+        <w:pStyle w:val="Normal"/>
+        <w:rPr/>
+      </w:pPr>
+      <w:r>
+        <w:rPr/>
+      </w:r>
+    </w:p>
+    <w:p>
+      <w:pPr>
+        <w:pStyle w:val="Normal"/>
+        <w:rPr/>
+      </w:pPr>
+      <w:r>
+        <w:rPr/>
+      </w:r>
+    </w:p>
+    <w:p>
+      <w:pPr>
+        <w:pStyle w:val="Normal"/>
+        <w:rPr/>
+      </w:pPr>
+      <w:r>
+        <w:rPr/>
+      </w:r>
+    </w:p>
+    <w:p>
+      <w:pPr>
+        <w:pStyle w:val="Normal"/>
+        <w:rPr/>
+      </w:pPr>
+      <w:r>
+        <w:rPr/>
         <w:t>The problem:</w:t>
       </w:r>
     </w:p>
@@ -83,7 +281,15 @@
       </w:pPr>
       <w:r>
         <w:rPr/>
-        <w:t xml:space="preserve">When we have 5 -e4 and a nuc4.4 matrix, the second best one is the second diagonal line, starting as the blue one and go down as a straight line to the right bottom corner with a score of much larger. </w:t>
+        <w:t>When we have -</w:t>
+      </w:r>
+      <w:r>
+        <w:rPr/>
+        <w:t>g0</w:t>
+      </w:r>
+      <w:r>
+        <w:rPr/>
+        <w:t xml:space="preserve"> -e4 and a nuc4.4 matrix, the second best one is the second diagonal line, starting as the blue one and go down as a straight line to the right bottom corner with a score of much larger. </w:t>
       </w:r>
     </w:p>
     <w:p>
@@ -103,6 +309,207 @@
       </w:pPr>
       <w:r>
         <w:rPr/>
+      </w:r>
+    </w:p>
+    <w:p>
+      <w:pPr>
+        <w:pStyle w:val="Normal"/>
+        <w:rPr/>
+      </w:pPr>
+      <w:r>
+        <w:rPr/>
+      </w:r>
+    </w:p>
+    <w:p>
+      <w:pPr>
+        <w:pStyle w:val="Normal"/>
+        <w:rPr>
+          <w:highlight w:val="yellow"/>
+        </w:rPr>
+      </w:pPr>
+      <w:r>
+        <w:rPr>
+          <w:strike/>
+          <w:highlight w:val="yellow"/>
+        </w:rPr>
+        <w:t>what about non-intersecting vs intersecting local alignment???</w:t>
+      </w:r>
+    </w:p>
+    <w:p>
+      <w:pPr>
+        <w:pStyle w:val="Normal"/>
+        <w:rPr>
+          <w:highlight w:val="yellow"/>
+        </w:rPr>
+      </w:pPr>
+      <w:r>
+        <w:rPr>
+          <w:strike/>
+          <w:highlight w:val="yellow"/>
+        </w:rPr>
+        <w:t>it seems that now we are doing intersecting local alignment now?????need to further look at this issue!!!</w:t>
+      </w:r>
+    </w:p>
+    <w:p>
+      <w:pPr>
+        <w:pStyle w:val="Normal"/>
+        <w:rPr>
+          <w:strike w:val="false"/>
+          <w:dstrike w:val="false"/>
+          <w:color w:val="CE181E"/>
+        </w:rPr>
+      </w:pPr>
+      <w:r>
+        <w:rPr>
+          <w:strike w:val="false"/>
+          <w:dstrike w:val="false"/>
+          <w:color w:val="CE181E"/>
+        </w:rPr>
+        <w:t>it is non-intersecting.</w:t>
+      </w:r>
+    </w:p>
+    <w:p>
+      <w:pPr>
+        <w:pStyle w:val="Normal"/>
+        <w:rPr>
+          <w:strike w:val="false"/>
+          <w:dstrike w:val="false"/>
+          <w:color w:val="CE181E"/>
+        </w:rPr>
+      </w:pPr>
+      <w:r>
+        <w:rPr>
+          <w:strike w:val="false"/>
+          <w:dstrike w:val="false"/>
+          <w:color w:val="CE181E"/>
+        </w:rPr>
+      </w:r>
+    </w:p>
+    <w:p>
+      <w:pPr>
+        <w:pStyle w:val="Normal"/>
+        <w:rPr>
+          <w:strike w:val="false"/>
+          <w:dstrike w:val="false"/>
+          <w:color w:val="CE181E"/>
+        </w:rPr>
+      </w:pPr>
+      <w:r>
+        <w:rPr>
+          <w:strike w:val="false"/>
+          <w:dstrike w:val="false"/>
+          <w:color w:val="CE181E"/>
+        </w:rPr>
+        <w:t>The LocalAlignment_CT is not working. Still need more work.</w:t>
+      </w:r>
+    </w:p>
+    <w:p>
+      <w:pPr>
+        <w:pStyle w:val="Normal"/>
+        <w:rPr/>
+      </w:pPr>
+      <w:r>
+        <w:rPr>
+          <w:strike w:val="false"/>
+          <w:dstrike w:val="false"/>
+          <w:color w:val="CE181E"/>
+        </w:rPr>
+        <w:t>Check the case  :”</w:t>
+      </w:r>
+      <w:r>
+        <w:rPr>
+          <w:rFonts w:ascii="monospace" w:hAnsi="monospace"/>
+          <w:color w:val="000000"/>
+          <w:highlight w:val="white"/>
+        </w:rPr>
+        <w:t>../ngs_umi_barcode -s temp_125.fastq -t -x -p NNNNNNNNNGGGAAA -f0 -</w:t>
+      </w:r>
+      <w:r>
+        <w:rPr>
+          <w:rFonts w:ascii="monospace" w:hAnsi="monospace"/>
+        </w:rPr>
+        <w:br/>
+        <w:t>g0 -e3 -n1”</w:t>
+      </w:r>
+    </w:p>
+    <w:p>
+      <w:pPr>
+        <w:pStyle w:val="Normal"/>
+        <w:rPr/>
+      </w:pPr>
+      <w:r>
+        <w:rPr>
+          <w:rFonts w:ascii="monospace" w:hAnsi="monospace"/>
+        </w:rPr>
+        <w:t xml:space="preserve">in this file there are case to align with </w:t>
+      </w:r>
+    </w:p>
+    <w:p>
+      <w:pPr>
+        <w:pStyle w:val="Normal"/>
+        <w:rPr/>
+      </w:pPr>
+      <w:r>
+        <w:rPr>
+          <w:rFonts w:ascii="monospace" w:hAnsi="monospace"/>
+        </w:rPr>
+        <w:t xml:space="preserve">-g0 -e3 -n1 for local align </w:t>
+      </w:r>
+    </w:p>
+    <w:p>
+      <w:pPr>
+        <w:pStyle w:val="Normal"/>
+        <w:rPr>
+          <w:rFonts w:ascii="monospace" w:hAnsi="monospace"/>
+        </w:rPr>
+      </w:pPr>
+      <w:r>
+        <w:rPr>
+          <w:rFonts w:ascii="monospace" w:hAnsi="monospace"/>
+          <w:color w:val="000000"/>
+          <w:highlight w:val="white"/>
+        </w:rPr>
+        <w:t>“</w:t>
+      </w:r>
+    </w:p>
+    <w:p>
+      <w:pPr>
+        <w:pStyle w:val="Normal"/>
+        <w:rPr>
+          <w:rFonts w:ascii="monospace" w:hAnsi="monospace"/>
+        </w:rPr>
+      </w:pPr>
+      <w:r>
+        <w:rPr>
+          <w:rFonts w:ascii="monospace" w:hAnsi="monospace"/>
+          <w:color w:val="000000"/>
+          <w:highlight w:val="white"/>
+        </w:rPr>
+        <w:t xml:space="preserve">p:GGGATATATA </w:t>
+      </w:r>
+      <w:r>
+        <w:rPr>
+          <w:rFonts w:ascii="monospace" w:hAnsi="monospace"/>
+        </w:rPr>
+        <w:br/>
+        <w:br/>
+        <w:t>s:GGGTATATAT</w:t>
+        <w:br/>
+        <w:t>“</w:t>
+        <w:br/>
+      </w:r>
+    </w:p>
+    <w:p>
+      <w:pPr>
+        <w:pStyle w:val="Normal"/>
+        <w:rPr/>
+      </w:pPr>
+      <w:r>
+        <w:rPr>
+          <w:rFonts w:ascii="monospace" w:hAnsi="monospace"/>
+        </w:rPr>
+        <w:br/>
+        <w:br/>
       </w:r>
     </w:p>
     <w:sectPr>
@@ -112,6 +519,7 @@
       <w:pgNumType w:fmt="decimal"/>
       <w:formProt w:val="false"/>
       <w:textDirection w:val="lrTb"/>
+      <w:docGrid w:type="default" w:linePitch="100" w:charSpace="0"/>
     </w:sectPr>
   </w:body>
 </w:document>
@@ -124,15 +532,13 @@
       <w:rPr>
         <w:rFonts w:ascii="Liberation Serif" w:hAnsi="Liberation Serif" w:eastAsia="Noto Serif CJK SC" w:cs="FreeSans"/>
         <w:kern w:val="2"/>
-        <w:sz w:val="24"/>
+        <w:sz w:val="20"/>
         <w:szCs w:val="24"/>
         <w:lang w:val="en-US" w:eastAsia="zh-CN" w:bidi="hi-IN"/>
       </w:rPr>
     </w:rPrDefault>
     <w:pPrDefault>
-      <w:pPr>
-        <w:widowControl/>
-      </w:pPr>
+      <w:pPr/>
     </w:pPrDefault>
   </w:docDefaults>
   <w:style w:type="paragraph" w:styleId="Normal">
@@ -140,6 +546,8 @@
     <w:qFormat/>
     <w:pPr>
       <w:widowControl/>
+      <w:bidi w:val="0"/>
+      <w:jc w:val="left"/>
     </w:pPr>
     <w:rPr>
       <w:rFonts w:ascii="Liberation Serif" w:hAnsi="Liberation Serif" w:eastAsia="Noto Serif CJK SC" w:cs="FreeSans"/>

</xml_diff>

<commit_message>
new code fixing issues for handler but no algorithm.
</commit_message>
<xml_diff>
--- a/UMI_barcode/issue_to_do.docx
+++ b/UMI_barcode/issue_to_do.docx
@@ -281,25 +281,21 @@
       </w:pPr>
       <w:r>
         <w:rPr/>
-        <w:t>When we have -</w:t>
-      </w:r>
-      <w:r>
-        <w:rPr/>
-        <w:t>g0</w:t>
-      </w:r>
-      <w:r>
-        <w:rPr/>
-        <w:t xml:space="preserve"> -e4 and a nuc4.4 matrix, the second best one is the second diagonal line, starting as the blue one and go down as a straight line to the right bottom corner with a score of much larger. </w:t>
-      </w:r>
-    </w:p>
-    <w:p>
-      <w:pPr>
-        <w:pStyle w:val="Normal"/>
-        <w:rPr/>
-      </w:pPr>
-      <w:r>
-        <w:rPr/>
-        <w:t>The above picture is for the first case score table. It seems in this case the first optimal alignment cut off the second one. Can we do anything in the future???</w:t>
+        <w:t xml:space="preserve">When we have -g0 -e4 and a nuc4.4 matrix, the second best one is the second diagonal line, starting as the blue one and go down as a straight line to the right bottom corner with a score of much larger. </w:t>
+      </w:r>
+    </w:p>
+    <w:p>
+      <w:pPr>
+        <w:pStyle w:val="Normal"/>
+        <w:rPr/>
+      </w:pPr>
+      <w:r>
+        <w:rPr/>
+        <w:t xml:space="preserve">The above picture is for the first case score table. It seems in this case the first optimal alignment cut off the second one. Can we do anything in the future???  </w:t>
+      </w:r>
+      <w:r>
+        <w:rPr/>
+        <w:t xml:space="preserve">It seems that we </w:t>
       </w:r>
     </w:p>
     <w:p>
@@ -509,6 +505,57 @@
           <w:rFonts w:ascii="monospace" w:hAnsi="monospace"/>
         </w:rPr>
         <w:br/>
+      </w:r>
+      <w:r>
+        <w:rPr>
+          <w:rFonts w:ascii="monospace" w:hAnsi="monospace"/>
+        </w:rPr>
+        <w:t>8/27/2021. it seems that the new localalignment_ct works!!!???? or I should say it is better.</w:t>
+      </w:r>
+    </w:p>
+    <w:p>
+      <w:pPr>
+        <w:pStyle w:val="Normal"/>
+        <w:rPr>
+          <w:rFonts w:ascii="monospace" w:hAnsi="monospace"/>
+        </w:rPr>
+      </w:pPr>
+      <w:r>
+        <w:rPr/>
+      </w:r>
+    </w:p>
+    <w:p>
+      <w:pPr>
+        <w:pStyle w:val="Normal"/>
+        <w:rPr/>
+      </w:pPr>
+      <w:r>
+        <w:rPr>
+          <w:rFonts w:ascii="monospace" w:hAnsi="monospace"/>
+        </w:rPr>
+        <w:t>Anyway, check the readme for cases for comparison.</w:t>
+      </w:r>
+    </w:p>
+    <w:p>
+      <w:pPr>
+        <w:pStyle w:val="Normal"/>
+        <w:rPr>
+          <w:rFonts w:ascii="monospace" w:hAnsi="monospace"/>
+        </w:rPr>
+      </w:pPr>
+      <w:r>
+        <w:rPr/>
+      </w:r>
+    </w:p>
+    <w:p>
+      <w:pPr>
+        <w:pStyle w:val="Normal"/>
+        <w:rPr/>
+      </w:pPr>
+      <w:r>
+        <w:rPr>
+          <w:rFonts w:ascii="monospace" w:hAnsi="monospace"/>
+        </w:rPr>
         <w:br/>
       </w:r>
     </w:p>

</xml_diff>